<commit_message>
SRP article fixed after the review
Thesis: Captions added
</commit_message>
<xml_diff>
--- a/src/main/doc/papers/acta/square-rectangle-problem.docx
+++ b/src/main/doc/papers/acta/square-rectangle-problem.docx
@@ -679,21 +679,7 @@
         <w:rPr>
           <w:lang w:val="en-US"/>
         </w:rPr>
-        <w:t xml:space="preserve"> (Cline and </w:t>
-      </w:r>
-      <w:proofErr w:type="spellStart"/>
-      <w:r>
-        <w:rPr>
-          <w:lang w:val="en-US"/>
-        </w:rPr>
-        <w:t>Lomow</w:t>
-      </w:r>
-      <w:proofErr w:type="spellEnd"/>
-      <w:r>
-        <w:rPr>
-          <w:lang w:val="en-US"/>
-        </w:rPr>
-        <w:t>, 1995)</w:t>
+        <w:t xml:space="preserve"> (Cline and Lomow, 1995)</w:t>
       </w:r>
       <w:r>
         <w:rPr>
@@ -936,21 +922,7 @@
         <w:rPr>
           <w:lang w:val="en-US"/>
         </w:rPr>
-        <w:t xml:space="preserve"> (</w:t>
-      </w:r>
-      <w:proofErr w:type="spellStart"/>
-      <w:r>
-        <w:rPr>
-          <w:lang w:val="en-US"/>
-        </w:rPr>
-        <w:t>Rumbaugh</w:t>
-      </w:r>
-      <w:proofErr w:type="spellEnd"/>
-      <w:r>
-        <w:rPr>
-          <w:lang w:val="en-US"/>
-        </w:rPr>
-        <w:t>, 1991)</w:t>
+        <w:t xml:space="preserve"> (Rumbaugh, 1991)</w:t>
       </w:r>
       <w:r>
         <w:rPr>
@@ -1699,7 +1671,6 @@
         </w:rPr>
         <w:t xml:space="preserve"> </w:t>
       </w:r>
-      <w:proofErr w:type="gramStart"/>
       <w:r>
         <w:rPr>
           <w:lang w:val="en-US"/>
@@ -1740,14 +1711,7 @@
         <w:rPr>
           <w:lang w:val="en-US"/>
         </w:rPr>
-        <w:t>the</w:t>
-      </w:r>
-      <w:proofErr w:type="gramEnd"/>
-      <w:r>
-        <w:rPr>
-          <w:lang w:val="en-US"/>
-        </w:rPr>
-        <w:t xml:space="preserve"> </w:t>
+        <w:t xml:space="preserve">the </w:t>
       </w:r>
       <w:r>
         <w:rPr>
@@ -1768,7 +1732,6 @@
         </w:rPr>
         <w:t xml:space="preserve"> More precisely, in OM a class is a special kind of a model</w:t>
       </w:r>
-      <w:proofErr w:type="gramStart"/>
       <w:r>
         <w:rPr>
           <w:rStyle w:val="shorttext"/>
@@ -1776,7 +1739,6 @@
         </w:rPr>
         <w:t>;</w:t>
       </w:r>
-      <w:proofErr w:type="gramEnd"/>
       <w:r>
         <w:rPr>
           <w:rStyle w:val="shorttext"/>
@@ -2676,19 +2638,11 @@
         </w:rPr>
         <w:t xml:space="preserve">Meyers, 1996; </w:t>
       </w:r>
-      <w:proofErr w:type="spellStart"/>
-      <w:r>
-        <w:rPr>
-          <w:lang w:val="en-US"/>
-        </w:rPr>
-        <w:t>Grosberg</w:t>
-      </w:r>
-      <w:proofErr w:type="spellEnd"/>
-      <w:r>
-        <w:rPr>
-          <w:lang w:val="en-US"/>
-        </w:rPr>
-        <w:t>, 1997, pp. 36-42)</w:t>
+      <w:r>
+        <w:rPr>
+          <w:lang w:val="en-US"/>
+        </w:rPr>
+        <w:t>Grosberg, 1997, pp. 36-42)</w:t>
       </w:r>
       <w:r>
         <w:rPr>
@@ -2936,14 +2890,12 @@
         </w:rPr>
         <w:t xml:space="preserve"> </w:t>
       </w:r>
-      <w:proofErr w:type="spellStart"/>
       <w:r>
         <w:rPr>
           <w:lang w:val="en-US"/>
         </w:rPr>
         <w:t>Boult</w:t>
       </w:r>
-      <w:proofErr w:type="spellEnd"/>
       <w:r>
         <w:rPr>
           <w:lang w:val="en-US"/>
@@ -3167,7 +3119,43 @@
           <w:lang w:val="en-US"/>
         </w:rPr>
         <w:lastRenderedPageBreak/>
-        <w:t>Interestingly, most of the work related to SRP was published in the 90’s and since then it is quite difficult to find a paper with some novel solution. The reasons might be that SRP the presented workarounds are sufficient in most cases and that a potential rectification on the language level would require a rather fundamental revision of the philosophy of OOP languages.</w:t>
+        <w:t xml:space="preserve">Interestingly, most of the work related to SRP was published in the 90’s and since then </w:t>
+      </w:r>
+      <w:r>
+        <w:rPr>
+          <w:lang w:val="en-US"/>
+        </w:rPr>
+        <w:t>there has been no</w:t>
+      </w:r>
+      <w:r>
+        <w:rPr>
+          <w:lang w:val="en-US"/>
+        </w:rPr>
+        <w:t xml:space="preserve"> paper </w:t>
+      </w:r>
+      <w:r>
+        <w:rPr>
+          <w:lang w:val="en-US"/>
+        </w:rPr>
+        <w:t xml:space="preserve">published </w:t>
+      </w:r>
+      <w:r>
+        <w:rPr>
+          <w:lang w:val="en-US"/>
+        </w:rPr>
+        <w:t xml:space="preserve">with some novel </w:t>
+      </w:r>
+      <w:r>
+        <w:rPr>
+          <w:lang w:val="en-US"/>
+        </w:rPr>
+        <w:t>approach to this problem</w:t>
+      </w:r>
+      <w:r>
+        <w:rPr>
+          <w:lang w:val="en-US"/>
+        </w:rPr>
+        <w:t>. The reasons might be that SRP the presented workarounds are sufficient in most cases and that a potential rectification on the language level would require a rather fundamental revision of the philosophy of OOP languages.</w:t>
       </w:r>
       <w:r>
         <w:rPr>
@@ -3239,15 +3227,7 @@
         <w:rPr>
           <w:lang w:val="en-US"/>
         </w:rPr>
-        <w:t xml:space="preserve">and </w:t>
-      </w:r>
-      <w:bookmarkStart w:id="0" w:name="_GoBack"/>
-      <w:bookmarkEnd w:id="0"/>
-      <w:r>
-        <w:rPr>
-          <w:lang w:val="en-US"/>
-        </w:rPr>
-        <w:t>presents a novel object-oriented paradigm, in which SRP may be naturally solved.</w:t>
+        <w:t>and presents a novel object-oriented paradigm, in which SRP may be naturally solved.</w:t>
       </w:r>
     </w:p>
     <w:p>
@@ -3261,7 +3241,7 @@
         <w:rPr>
           <w:lang w:val="en-US"/>
         </w:rPr>
-        <w:t>Research method</w:t>
+        <w:t>Solution</w:t>
       </w:r>
     </w:p>
     <w:p>
@@ -3617,6 +3597,12 @@
         </w:rPr>
         <w:t>re morph model</w:t>
       </w:r>
+      <w:r>
+        <w:rPr>
+          <w:lang w:val="en-US"/>
+        </w:rPr>
+        <w:t xml:space="preserve"> (Source: Author)</w:t>
+      </w:r>
     </w:p>
     <w:p>
       <w:pPr>
@@ -3875,6 +3861,12 @@
         </w:rPr>
         <w:t xml:space="preserve"> Rectangle and Square fragments</w:t>
       </w:r>
+      <w:r>
+        <w:rPr>
+          <w:lang w:val="en-US"/>
+        </w:rPr>
+        <w:t xml:space="preserve"> (Source: Author)</w:t>
+      </w:r>
     </w:p>
     <w:p>
       <w:pPr>
@@ -4116,6 +4108,12 @@
         </w:rPr>
         <w:t xml:space="preserve"> square/rectangle morph</w:t>
       </w:r>
+      <w:r>
+        <w:rPr>
+          <w:lang w:val="en-US"/>
+        </w:rPr>
+        <w:t xml:space="preserve"> (Source: Author)</w:t>
+      </w:r>
     </w:p>
     <w:p>
       <w:pPr>
@@ -4206,8 +4204,10 @@
         <w:rPr>
           <w:lang w:val="en-US"/>
         </w:rPr>
-        <w:t>Solution to CRP Using OM</w:t>
-      </w:r>
+        <w:t>Using Morpheus To Solve SRP</w:t>
+      </w:r>
+      <w:bookmarkStart w:id="0" w:name="_GoBack"/>
+      <w:bookmarkEnd w:id="0"/>
     </w:p>
     <w:p>
       <w:pPr>
@@ -4888,6 +4888,12 @@
           <w:rStyle w:val="shorttext"/>
         </w:rPr>
         <w:br/>
+      </w:r>
+      <w:r>
+        <w:rPr>
+          <w:rStyle w:val="shorttext"/>
+        </w:rPr>
+        <w:lastRenderedPageBreak/>
         <w:t xml:space="preserve">  </w:t>
       </w:r>
       <w:r>
@@ -4923,7 +4929,6 @@
           <w:rStyle w:val="shorttext"/>
           <w:lang w:val="en-US"/>
         </w:rPr>
-        <w:lastRenderedPageBreak/>
         <w:t xml:space="preserve">In addition to the inherited methods, the </w:t>
       </w:r>
       <w:r>
@@ -6219,6 +6224,7 @@
           <w:rStyle w:val="shorttext"/>
           <w:lang w:val="en-US"/>
         </w:rPr>
+        <w:lastRenderedPageBreak/>
         <w:t xml:space="preserve">Since the </w:t>
       </w:r>
       <w:r>
@@ -6276,7 +6282,6 @@
         <w:rPr>
           <w:rStyle w:val="shorttext"/>
         </w:rPr>
-        <w:lastRenderedPageBreak/>
         <w:t>square</w:t>
       </w:r>
       <w:r>
@@ -7213,6 +7218,7 @@
           <w:rStyle w:val="shorttext"/>
           <w:b/>
         </w:rPr>
+        <w:lastRenderedPageBreak/>
         <w:t>val</w:t>
       </w:r>
       <w:r>
@@ -7269,7 +7275,6 @@
         <w:rPr>
           <w:rStyle w:val="shorttext"/>
         </w:rPr>
-        <w:lastRenderedPageBreak/>
         <w:t xml:space="preserve">   case _ =&gt; None</w:t>
       </w:r>
       <w:r>
@@ -8218,6 +8223,7 @@
         <w:rPr>
           <w:rStyle w:val="shorttext"/>
         </w:rPr>
+        <w:lastRenderedPageBreak/>
         <w:t>rect.width = 200</w:t>
       </w:r>
       <w:r>
@@ -8257,7 +8263,6 @@
           <w:rStyle w:val="shorttext"/>
           <w:lang w:val="en-US"/>
         </w:rPr>
-        <w:lastRenderedPageBreak/>
         <w:t xml:space="preserve">However, this violation can be immediately resolved by re-morphing the morph explicitly invoking the </w:t>
       </w:r>
       <w:r>
@@ -9067,6 +9072,7 @@
           <w:rStyle w:val="shorttext"/>
           <w:lang w:val="en-US"/>
         </w:rPr>
+        <w:lastRenderedPageBreak/>
         <w:t xml:space="preserve">The reason is that the square reference </w:t>
       </w:r>
       <w:r>
@@ -9180,7 +9186,6 @@
           <w:rStyle w:val="shorttext"/>
           <w:lang w:val="en-US"/>
         </w:rPr>
-        <w:lastRenderedPageBreak/>
         <w:t>The previous statement prints the correct output:</w:t>
       </w:r>
     </w:p>
@@ -10014,13 +10019,12 @@
         <w:rPr>
           <w:lang w:val="en-US"/>
         </w:rPr>
-        <w:t>Conclusion</w:t>
+        <w:t>Discussion</w:t>
       </w:r>
     </w:p>
     <w:p>
       <w:pPr>
         <w:rPr>
-          <w:rStyle w:val="shorttext"/>
           <w:lang w:val="en-US"/>
         </w:rPr>
       </w:pPr>
@@ -10058,6 +10062,104 @@
           <w:lang w:val="en-US"/>
         </w:rPr>
         <w:t>mind, the square and rectangle are just two types of the same object. Which type is active depends on the values of the object properties.</w:t>
+      </w:r>
+      <w:r>
+        <w:rPr>
+          <w:rStyle w:val="shorttext"/>
+          <w:lang w:val="en-US"/>
+        </w:rPr>
+        <w:t xml:space="preserve"> </w:t>
+      </w:r>
+      <w:r>
+        <w:rPr>
+          <w:rStyle w:val="shorttext"/>
+          <w:lang w:val="en-US"/>
+        </w:rPr>
+        <w:t xml:space="preserve">From the standpoint of OM </w:t>
+      </w:r>
+      <w:r>
+        <w:rPr>
+          <w:rStyle w:val="shorttext"/>
+          <w:lang w:val="en-US"/>
+        </w:rPr>
+        <w:t>the square-rectangle problem</w:t>
+      </w:r>
+      <w:r>
+        <w:rPr>
+          <w:rStyle w:val="shorttext"/>
+          <w:lang w:val="en-US"/>
+        </w:rPr>
+        <w:t xml:space="preserve"> </w:t>
+      </w:r>
+      <w:r>
+        <w:rPr>
+          <w:rStyle w:val="shorttext"/>
+          <w:lang w:val="en-US"/>
+        </w:rPr>
+        <w:t xml:space="preserve">is perceived </w:t>
+      </w:r>
+      <w:r>
+        <w:rPr>
+          <w:rStyle w:val="shorttext"/>
+          <w:lang w:val="en-US"/>
+        </w:rPr>
+        <w:t xml:space="preserve">as a symptom of </w:t>
+      </w:r>
+      <w:r>
+        <w:rPr>
+          <w:rStyle w:val="shorttext"/>
+          <w:lang w:val="en-US"/>
+        </w:rPr>
+        <w:t xml:space="preserve">an inherent </w:t>
+      </w:r>
+      <w:r>
+        <w:rPr>
+          <w:rStyle w:val="shorttext"/>
+          <w:lang w:val="en-US"/>
+        </w:rPr>
+        <w:t xml:space="preserve">OOP </w:t>
+      </w:r>
+      <w:r>
+        <w:rPr>
+          <w:rStyle w:val="shorttext"/>
+          <w:lang w:val="en-US"/>
+        </w:rPr>
+        <w:t>insufficiency to</w:t>
+      </w:r>
+      <w:r>
+        <w:rPr>
+          <w:rStyle w:val="shorttext"/>
+          <w:lang w:val="en-US"/>
+        </w:rPr>
+        <w:t xml:space="preserve"> address well the link bet</w:t>
+      </w:r>
+      <w:r>
+        <w:rPr>
+          <w:rStyle w:val="shorttext"/>
+          <w:lang w:val="en-US"/>
+        </w:rPr>
+        <w:t>ween an object’s type and state;</w:t>
+      </w:r>
+      <w:r>
+        <w:rPr>
+          <w:rStyle w:val="shorttext"/>
+          <w:lang w:val="en-US"/>
+        </w:rPr>
+        <w:t xml:space="preserve"> </w:t>
+      </w:r>
+      <w:r>
+        <w:rPr>
+          <w:rStyle w:val="shorttext"/>
+          <w:lang w:val="en-US"/>
+        </w:rPr>
+        <w:t xml:space="preserve">i.e. </w:t>
+      </w:r>
+      <w:r>
+        <w:rPr>
+          <w:rStyle w:val="shorttext"/>
+          <w:lang w:val="en-US"/>
+        </w:rPr>
+        <w:t>that these two aspects may influence, depend on and be the cause of each other.</w:t>
       </w:r>
     </w:p>
     <w:p>
@@ -10071,14 +10173,7 @@
           <w:rStyle w:val="shorttext"/>
           <w:lang w:val="en-US"/>
         </w:rPr>
-        <w:t xml:space="preserve">From the standpoint of OM </w:t>
-      </w:r>
-      <w:r>
-        <w:rPr>
-          <w:rStyle w:val="shorttext"/>
-          <w:lang w:val="en-US"/>
-        </w:rPr>
-        <w:t>the square-rectangle problem</w:t>
+        <w:t>The main difference between the</w:t>
       </w:r>
       <w:r>
         <w:rPr>
@@ -10092,49 +10187,99 @@
           <w:rStyle w:val="shorttext"/>
           <w:lang w:val="en-US"/>
         </w:rPr>
-        <w:t xml:space="preserve">is perceived </w:t>
-      </w:r>
-      <w:r>
-        <w:rPr>
-          <w:rStyle w:val="shorttext"/>
-          <w:lang w:val="en-US"/>
-        </w:rPr>
-        <w:t xml:space="preserve">as a symptom of </w:t>
-      </w:r>
-      <w:r>
-        <w:rPr>
-          <w:rStyle w:val="shorttext"/>
-          <w:lang w:val="en-US"/>
-        </w:rPr>
-        <w:t xml:space="preserve">an inherent </w:t>
-      </w:r>
-      <w:r>
-        <w:rPr>
-          <w:rStyle w:val="shorttext"/>
-          <w:lang w:val="en-US"/>
-        </w:rPr>
-        <w:t xml:space="preserve">OOP </w:t>
-      </w:r>
-      <w:r>
-        <w:rPr>
-          <w:rStyle w:val="shorttext"/>
-          <w:lang w:val="en-US"/>
-        </w:rPr>
-        <w:t>insufficiency to</w:t>
-      </w:r>
-      <w:r>
-        <w:rPr>
-          <w:rStyle w:val="shorttext"/>
-          <w:lang w:val="en-US"/>
-        </w:rPr>
-        <w:t xml:space="preserve"> address well the link bet</w:t>
-      </w:r>
-      <w:r>
-        <w:rPr>
-          <w:rStyle w:val="shorttext"/>
-          <w:lang w:val="en-US"/>
-        </w:rPr>
-        <w:t>ween an object’s type and state;</w:t>
+        <w:t xml:space="preserve">OM </w:t>
+      </w:r>
+      <w:r>
+        <w:rPr>
+          <w:rStyle w:val="shorttext"/>
+          <w:lang w:val="en-US"/>
+        </w:rPr>
+        <w:t>solution and the other ones is that constraint violations are no longer necessarily considered errors; instead</w:t>
+      </w:r>
+      <w:r>
+        <w:rPr>
+          <w:rStyle w:val="shorttext"/>
+          <w:lang w:val="en-US"/>
+        </w:rPr>
+        <w:t>,</w:t>
+      </w:r>
+      <w:r>
+        <w:rPr>
+          <w:rStyle w:val="shorttext"/>
+          <w:lang w:val="en-US"/>
+        </w:rPr>
+        <w:t xml:space="preserve"> they may be handled as signals to </w:t>
+      </w:r>
+      <w:r>
+        <w:rPr>
+          <w:rStyle w:val="shorttext"/>
+          <w:lang w:val="en-US"/>
+        </w:rPr>
+        <w:t>re-morp</w:t>
+      </w:r>
+      <w:r>
+        <w:rPr>
+          <w:rStyle w:val="shorttext"/>
+          <w:lang w:val="en-US"/>
+        </w:rPr>
+        <w:t>h</w:t>
+      </w:r>
+      <w:r>
+        <w:rPr>
+          <w:rStyle w:val="shorttext"/>
+          <w:lang w:val="en-US"/>
+        </w:rPr>
+        <w:t>ing</w:t>
+      </w:r>
+      <w:r>
+        <w:rPr>
+          <w:rStyle w:val="shorttext"/>
+          <w:lang w:val="en-US"/>
+        </w:rPr>
+        <w:t xml:space="preserve">. </w:t>
+      </w:r>
+      <w:r>
+        <w:rPr>
+          <w:rStyle w:val="shorttext"/>
+          <w:lang w:val="en-US"/>
+        </w:rPr>
+        <w:t xml:space="preserve">The mutation behavior </w:t>
+      </w:r>
+      <w:r>
+        <w:rPr>
+          <w:rStyle w:val="shorttext"/>
+          <w:lang w:val="en-US"/>
+        </w:rPr>
+        <w:t xml:space="preserve">of an object </w:t>
+      </w:r>
+      <w:r>
+        <w:rPr>
+          <w:rStyle w:val="shorttext"/>
+          <w:lang w:val="en-US"/>
+        </w:rPr>
+        <w:t>is specified by a morph model</w:t>
+      </w:r>
+      <w:r>
+        <w:rPr>
+          <w:rStyle w:val="shorttext"/>
+          <w:lang w:val="en-US"/>
+        </w:rPr>
+        <w:t xml:space="preserve">, which is constructed by means of special type expressions and validated at compile-time. </w:t>
+      </w:r>
+      <w:r>
+        <w:rPr>
+          <w:rStyle w:val="shorttext"/>
+          <w:lang w:val="en-US"/>
+        </w:rPr>
+        <w:t xml:space="preserve">In OM the </w:t>
+      </w:r>
+      <w:r>
+        <w:rPr>
+          <w:rStyle w:val="shorttext"/>
+          <w:lang w:val="en-US"/>
+        </w:rPr>
+        <w:lastRenderedPageBreak/>
+        <w:t>morph models actually replace classes.</w:t>
       </w:r>
       <w:r>
         <w:rPr>
@@ -10148,29 +10293,42 @@
           <w:rStyle w:val="shorttext"/>
           <w:lang w:val="en-US"/>
         </w:rPr>
-        <w:t xml:space="preserve">i.e. </w:t>
-      </w:r>
-      <w:r>
-        <w:rPr>
-          <w:rStyle w:val="shorttext"/>
-          <w:lang w:val="en-US"/>
-        </w:rPr>
-        <w:t>that these two aspects may influence, depend on and be the cause of each other.</w:t>
-      </w:r>
-    </w:p>
-    <w:p>
-      <w:pPr>
-        <w:rPr>
-          <w:rStyle w:val="shorttext"/>
-          <w:lang w:val="en-US"/>
-        </w:rPr>
-      </w:pPr>
-      <w:r>
-        <w:rPr>
-          <w:rStyle w:val="shorttext"/>
-          <w:lang w:val="en-US"/>
-        </w:rPr>
-        <w:t>The main difference between the</w:t>
+        <w:t>The</w:t>
+      </w:r>
+      <w:r>
+        <w:rPr>
+          <w:rStyle w:val="shorttext"/>
+          <w:lang w:val="en-US"/>
+        </w:rPr>
+        <w:t xml:space="preserve"> declarative </w:t>
+      </w:r>
+      <w:r>
+        <w:rPr>
+          <w:rStyle w:val="shorttext"/>
+          <w:lang w:val="en-US"/>
+        </w:rPr>
+        <w:t xml:space="preserve">nature of OM and the compile-time </w:t>
+      </w:r>
+      <w:r>
+        <w:rPr>
+          <w:rStyle w:val="shorttext"/>
+          <w:lang w:val="en-US"/>
+        </w:rPr>
+        <w:t xml:space="preserve">morph </w:t>
+      </w:r>
+      <w:r>
+        <w:rPr>
+          <w:rStyle w:val="shorttext"/>
+          <w:lang w:val="en-US"/>
+        </w:rPr>
+        <w:t xml:space="preserve">model </w:t>
+      </w:r>
+      <w:r>
+        <w:rPr>
+          <w:rStyle w:val="shorttext"/>
+          <w:lang w:val="en-US"/>
+        </w:rPr>
+        <w:t>validation</w:t>
       </w:r>
       <w:r>
         <w:rPr>
@@ -10184,14 +10342,14 @@
           <w:rStyle w:val="shorttext"/>
           <w:lang w:val="en-US"/>
         </w:rPr>
-        <w:t xml:space="preserve">OM </w:t>
-      </w:r>
-      <w:r>
-        <w:rPr>
-          <w:rStyle w:val="shorttext"/>
-          <w:lang w:val="en-US"/>
-        </w:rPr>
-        <w:t>solution and the other ones is that constraint violations are no longer necessarily considered errors; instead</w:t>
+        <w:t xml:space="preserve">also </w:t>
+      </w:r>
+      <w:r>
+        <w:rPr>
+          <w:rStyle w:val="shorttext"/>
+          <w:lang w:val="en-US"/>
+        </w:rPr>
+        <w:t>make an important difference</w:t>
       </w:r>
       <w:r>
         <w:rPr>
@@ -10205,28 +10363,259 @@
           <w:rStyle w:val="shorttext"/>
           <w:lang w:val="en-US"/>
         </w:rPr>
-        <w:t xml:space="preserve"> they may be handled as signals to </w:t>
-      </w:r>
-      <w:r>
-        <w:rPr>
-          <w:rStyle w:val="shorttext"/>
-          <w:lang w:val="en-US"/>
-        </w:rPr>
-        <w:t>re-morp</w:t>
-      </w:r>
-      <w:r>
-        <w:rPr>
-          <w:rStyle w:val="shorttext"/>
-          <w:lang w:val="en-US"/>
-        </w:rPr>
-        <w:t>h</w:t>
-      </w:r>
-      <w:r>
-        <w:rPr>
-          <w:rStyle w:val="shorttext"/>
-          <w:lang w:val="en-US"/>
-        </w:rPr>
-        <w:t>ing</w:t>
+        <w:t xml:space="preserve"> </w:t>
+      </w:r>
+      <w:r>
+        <w:rPr>
+          <w:rStyle w:val="shorttext"/>
+          <w:lang w:val="en-US"/>
+        </w:rPr>
+        <w:t>compared to</w:t>
+      </w:r>
+      <w:r>
+        <w:rPr>
+          <w:rStyle w:val="shorttext"/>
+          <w:lang w:val="en-US"/>
+        </w:rPr>
+        <w:t xml:space="preserve"> </w:t>
+      </w:r>
+      <w:r>
+        <w:rPr>
+          <w:rStyle w:val="shorttext"/>
+          <w:lang w:val="en-US"/>
+        </w:rPr>
+        <w:t xml:space="preserve">the </w:t>
+      </w:r>
+      <w:r>
+        <w:rPr>
+          <w:rStyle w:val="shorttext"/>
+          <w:lang w:val="en-US"/>
+        </w:rPr>
+        <w:t xml:space="preserve">approaches using dynamic traits or mixins to </w:t>
+      </w:r>
+      <w:r>
+        <w:rPr>
+          <w:rStyle w:val="shorttext"/>
+          <w:lang w:val="en-US"/>
+        </w:rPr>
+        <w:t>change the type of objects</w:t>
+      </w:r>
+      <w:r>
+        <w:rPr>
+          <w:rStyle w:val="shorttext"/>
+          <w:lang w:val="en-US"/>
+        </w:rPr>
+        <w:t xml:space="preserve">, in which the </w:t>
+      </w:r>
+      <w:r>
+        <w:rPr>
+          <w:rStyle w:val="shorttext"/>
+          <w:lang w:val="en-US"/>
+        </w:rPr>
+        <w:t xml:space="preserve">developer </w:t>
+      </w:r>
+      <w:r>
+        <w:rPr>
+          <w:rStyle w:val="shorttext"/>
+          <w:lang w:val="en-US"/>
+        </w:rPr>
+        <w:t xml:space="preserve">must take care </w:t>
+      </w:r>
+      <w:r>
+        <w:rPr>
+          <w:rStyle w:val="shorttext"/>
+          <w:lang w:val="en-US"/>
+        </w:rPr>
+        <w:t xml:space="preserve">of the </w:t>
+      </w:r>
+      <w:r>
+        <w:rPr>
+          <w:rStyle w:val="shorttext"/>
+          <w:lang w:val="en-US"/>
+        </w:rPr>
+        <w:t>task</w:t>
+      </w:r>
+      <w:r>
+        <w:rPr>
+          <w:rStyle w:val="shorttext"/>
+          <w:lang w:val="en-US"/>
+        </w:rPr>
+        <w:t>s</w:t>
+      </w:r>
+      <w:r>
+        <w:rPr>
+          <w:rStyle w:val="shorttext"/>
+          <w:lang w:val="en-US"/>
+        </w:rPr>
+        <w:t xml:space="preserve"> </w:t>
+      </w:r>
+      <w:r>
+        <w:rPr>
+          <w:rStyle w:val="shorttext"/>
+          <w:lang w:val="en-US"/>
+        </w:rPr>
+        <w:t>performed</w:t>
+      </w:r>
+      <w:r>
+        <w:rPr>
+          <w:rStyle w:val="shorttext"/>
+          <w:lang w:val="en-US"/>
+        </w:rPr>
+        <w:t xml:space="preserve"> by the compiler in OM</w:t>
+      </w:r>
+      <w:r>
+        <w:rPr>
+          <w:rStyle w:val="shorttext"/>
+          <w:lang w:val="en-US"/>
+        </w:rPr>
+        <w:t>.</w:t>
+      </w:r>
+      <w:r>
+        <w:rPr>
+          <w:rStyle w:val="shorttext"/>
+          <w:lang w:val="en-US"/>
+        </w:rPr>
+        <w:t xml:space="preserve"> </w:t>
+      </w:r>
+      <w:r>
+        <w:rPr>
+          <w:rStyle w:val="shorttext"/>
+          <w:lang w:val="en-US"/>
+        </w:rPr>
+        <w:t>OM</w:t>
+      </w:r>
+      <w:r>
+        <w:rPr>
+          <w:rStyle w:val="shorttext"/>
+          <w:lang w:val="en-US"/>
+        </w:rPr>
+        <w:t>,</w:t>
+      </w:r>
+      <w:r>
+        <w:rPr>
+          <w:rStyle w:val="shorttext"/>
+          <w:lang w:val="en-US"/>
+        </w:rPr>
+        <w:t xml:space="preserve"> in fact</w:t>
+      </w:r>
+      <w:r>
+        <w:rPr>
+          <w:rStyle w:val="shorttext"/>
+          <w:lang w:val="en-US"/>
+        </w:rPr>
+        <w:t>,</w:t>
+      </w:r>
+      <w:r>
+        <w:rPr>
+          <w:rStyle w:val="shorttext"/>
+          <w:lang w:val="en-US"/>
+        </w:rPr>
+        <w:t xml:space="preserve"> </w:t>
+      </w:r>
+      <w:r>
+        <w:rPr>
+          <w:rStyle w:val="shorttext"/>
+          <w:lang w:val="en-US"/>
+        </w:rPr>
+        <w:t>introduces</w:t>
+      </w:r>
+      <w:r>
+        <w:rPr>
+          <w:rStyle w:val="shorttext"/>
+          <w:lang w:val="en-US"/>
+        </w:rPr>
+        <w:t xml:space="preserve"> a </w:t>
+      </w:r>
+      <w:r>
+        <w:rPr>
+          <w:rStyle w:val="shorttext"/>
+          <w:lang w:val="en-US"/>
+        </w:rPr>
+        <w:t xml:space="preserve">hybrid </w:t>
+      </w:r>
+      <w:r>
+        <w:rPr>
+          <w:rStyle w:val="shorttext"/>
+          <w:lang w:val="en-US"/>
+        </w:rPr>
+        <w:t>d</w:t>
+      </w:r>
+      <w:r>
+        <w:rPr>
+          <w:rStyle w:val="shorttext"/>
+          <w:lang w:val="en-US"/>
+        </w:rPr>
+        <w:t xml:space="preserve">ynamic/static </w:t>
+      </w:r>
+      <w:r>
+        <w:rPr>
+          <w:rStyle w:val="shorttext"/>
+          <w:lang w:val="en-US"/>
+        </w:rPr>
+        <w:t>approach to modeling and implementing mutable phenomena</w:t>
+      </w:r>
+      <w:r>
+        <w:rPr>
+          <w:rStyle w:val="shorttext"/>
+          <w:lang w:val="en-US"/>
+        </w:rPr>
+        <w:t>,</w:t>
+      </w:r>
+      <w:r>
+        <w:rPr>
+          <w:rStyle w:val="shorttext"/>
+          <w:lang w:val="en-US"/>
+        </w:rPr>
+        <w:t xml:space="preserve"> combining</w:t>
+      </w:r>
+      <w:r>
+        <w:rPr>
+          <w:rStyle w:val="shorttext"/>
+          <w:lang w:val="en-US"/>
+        </w:rPr>
+        <w:t xml:space="preserve"> declarative modeling</w:t>
+      </w:r>
+      <w:r>
+        <w:rPr>
+          <w:rStyle w:val="shorttext"/>
+          <w:lang w:val="en-US"/>
+        </w:rPr>
+        <w:t xml:space="preserve"> </w:t>
+      </w:r>
+      <w:r>
+        <w:rPr>
+          <w:rStyle w:val="shorttext"/>
+          <w:lang w:val="en-US"/>
+        </w:rPr>
+        <w:t>and</w:t>
+      </w:r>
+      <w:r>
+        <w:rPr>
+          <w:rStyle w:val="shorttext"/>
+          <w:lang w:val="en-US"/>
+        </w:rPr>
+        <w:t xml:space="preserve"> </w:t>
+      </w:r>
+      <w:r>
+        <w:rPr>
+          <w:rStyle w:val="shorttext"/>
+          <w:lang w:val="en-US"/>
+        </w:rPr>
+        <w:t>sta</w:t>
+      </w:r>
+      <w:r>
+        <w:rPr>
+          <w:rStyle w:val="shorttext"/>
+          <w:lang w:val="en-US"/>
+        </w:rPr>
+        <w:t xml:space="preserve">tic code analysis (validation) with </w:t>
+      </w:r>
+      <w:r>
+        <w:rPr>
+          <w:rStyle w:val="shorttext"/>
+          <w:lang w:val="en-US"/>
+        </w:rPr>
+        <w:t>controlled dynamism</w:t>
       </w:r>
       <w:r>
         <w:rPr>
@@ -10235,99 +10624,26 @@
         </w:rPr>
         <w:t xml:space="preserve">. </w:t>
       </w:r>
-    </w:p>
-    <w:p>
-      <w:pPr>
-        <w:rPr>
-          <w:rStyle w:val="shorttext"/>
-          <w:lang w:val="en-US"/>
-        </w:rPr>
-      </w:pPr>
-      <w:r>
-        <w:rPr>
-          <w:rStyle w:val="shorttext"/>
-          <w:lang w:val="en-US"/>
-        </w:rPr>
-        <w:t xml:space="preserve">The mutation behavior </w:t>
-      </w:r>
-      <w:r>
-        <w:rPr>
-          <w:rStyle w:val="shorttext"/>
-          <w:lang w:val="en-US"/>
-        </w:rPr>
-        <w:t xml:space="preserve">of an object </w:t>
-      </w:r>
-      <w:r>
-        <w:rPr>
-          <w:rStyle w:val="shorttext"/>
-          <w:lang w:val="en-US"/>
-        </w:rPr>
-        <w:t>is specified by a morph model</w:t>
-      </w:r>
-      <w:r>
-        <w:rPr>
-          <w:rStyle w:val="shorttext"/>
-          <w:lang w:val="en-US"/>
-        </w:rPr>
-        <w:t xml:space="preserve">, which is constructed by means of special type expressions and validated at compile-time. </w:t>
-      </w:r>
-      <w:r>
-        <w:rPr>
-          <w:rStyle w:val="shorttext"/>
-          <w:lang w:val="en-US"/>
-        </w:rPr>
-        <w:t>In OM the morph models actually replace classes.</w:t>
-      </w:r>
-    </w:p>
-    <w:p>
-      <w:pPr>
-        <w:rPr>
-          <w:rStyle w:val="shorttext"/>
-          <w:lang w:val="en-US"/>
-        </w:rPr>
-      </w:pPr>
-      <w:r>
-        <w:rPr>
-          <w:rStyle w:val="shorttext"/>
-          <w:lang w:val="en-US"/>
-        </w:rPr>
-        <w:lastRenderedPageBreak/>
-        <w:t>The</w:t>
-      </w:r>
-      <w:r>
-        <w:rPr>
-          <w:rStyle w:val="shorttext"/>
-          <w:lang w:val="en-US"/>
-        </w:rPr>
-        <w:t xml:space="preserve"> declarative </w:t>
-      </w:r>
-      <w:r>
-        <w:rPr>
-          <w:rStyle w:val="shorttext"/>
-          <w:lang w:val="en-US"/>
-        </w:rPr>
-        <w:t xml:space="preserve">nature of OM and the compile-time </w:t>
-      </w:r>
-      <w:r>
-        <w:rPr>
-          <w:rStyle w:val="shorttext"/>
-          <w:lang w:val="en-US"/>
-        </w:rPr>
-        <w:t xml:space="preserve">morph </w:t>
-      </w:r>
-      <w:r>
-        <w:rPr>
-          <w:rStyle w:val="shorttext"/>
-          <w:lang w:val="en-US"/>
-        </w:rPr>
-        <w:t xml:space="preserve">model </w:t>
-      </w:r>
-      <w:r>
-        <w:rPr>
-          <w:rStyle w:val="shorttext"/>
-          <w:lang w:val="en-US"/>
-        </w:rPr>
-        <w:t>validation</w:t>
+      <w:r>
+        <w:rPr>
+          <w:rStyle w:val="shorttext"/>
+          <w:lang w:val="en-US"/>
+        </w:rPr>
+        <w:t xml:space="preserve">As a result of </w:t>
+      </w:r>
+      <w:r>
+        <w:rPr>
+          <w:rStyle w:val="shorttext"/>
+          <w:lang w:val="en-US"/>
+        </w:rPr>
+        <w:t>this</w:t>
+      </w:r>
+      <w:r>
+        <w:rPr>
+          <w:rStyle w:val="shorttext"/>
+          <w:lang w:val="en-US"/>
+        </w:rPr>
+        <w:t>,</w:t>
       </w:r>
       <w:r>
         <w:rPr>
@@ -10341,21 +10657,7 @@
           <w:rStyle w:val="shorttext"/>
           <w:lang w:val="en-US"/>
         </w:rPr>
-        <w:t xml:space="preserve">also </w:t>
-      </w:r>
-      <w:r>
-        <w:rPr>
-          <w:rStyle w:val="shorttext"/>
-          <w:lang w:val="en-US"/>
-        </w:rPr>
-        <w:t>make an important difference</w:t>
-      </w:r>
-      <w:r>
-        <w:rPr>
-          <w:rStyle w:val="shorttext"/>
-          <w:lang w:val="en-US"/>
-        </w:rPr>
-        <w:t>,</w:t>
+        <w:t>a</w:t>
       </w:r>
       <w:r>
         <w:rPr>
@@ -10369,7 +10671,14 @@
           <w:rStyle w:val="shorttext"/>
           <w:lang w:val="en-US"/>
         </w:rPr>
-        <w:t>compared to</w:t>
+        <w:t xml:space="preserve">mutable </w:t>
+      </w:r>
+      <w:r>
+        <w:rPr>
+          <w:rStyle w:val="shorttext"/>
+          <w:lang w:val="en-US"/>
+        </w:rPr>
+        <w:t>object can never assume</w:t>
       </w:r>
       <w:r>
         <w:rPr>
@@ -10383,63 +10692,35 @@
           <w:rStyle w:val="shorttext"/>
           <w:lang w:val="en-US"/>
         </w:rPr>
-        <w:t xml:space="preserve">the </w:t>
-      </w:r>
-      <w:r>
-        <w:rPr>
-          <w:rStyle w:val="shorttext"/>
-          <w:lang w:val="en-US"/>
-        </w:rPr>
-        <w:t xml:space="preserve">approaches using dynamic traits or mixins to </w:t>
-      </w:r>
-      <w:r>
-        <w:rPr>
-          <w:rStyle w:val="shorttext"/>
-          <w:lang w:val="en-US"/>
-        </w:rPr>
-        <w:t>change the type of objects</w:t>
-      </w:r>
-      <w:r>
-        <w:rPr>
-          <w:rStyle w:val="shorttext"/>
-          <w:lang w:val="en-US"/>
-        </w:rPr>
-        <w:t xml:space="preserve">, in which the </w:t>
-      </w:r>
-      <w:r>
-        <w:rPr>
-          <w:rStyle w:val="shorttext"/>
-          <w:lang w:val="en-US"/>
-        </w:rPr>
-        <w:t xml:space="preserve">developer </w:t>
-      </w:r>
-      <w:r>
-        <w:rPr>
-          <w:rStyle w:val="shorttext"/>
-          <w:lang w:val="en-US"/>
-        </w:rPr>
-        <w:t xml:space="preserve">must take care </w:t>
-      </w:r>
-      <w:r>
-        <w:rPr>
-          <w:rStyle w:val="shorttext"/>
-          <w:lang w:val="en-US"/>
-        </w:rPr>
-        <w:t xml:space="preserve">of the </w:t>
-      </w:r>
-      <w:r>
-        <w:rPr>
-          <w:rStyle w:val="shorttext"/>
-          <w:lang w:val="en-US"/>
-        </w:rPr>
-        <w:t>task</w:t>
-      </w:r>
-      <w:r>
-        <w:rPr>
-          <w:rStyle w:val="shorttext"/>
-          <w:lang w:val="en-US"/>
-        </w:rPr>
-        <w:t>s</w:t>
+        <w:t>an in</w:t>
+      </w:r>
+      <w:r>
+        <w:rPr>
+          <w:rStyle w:val="shorttext"/>
+          <w:lang w:val="en-US"/>
+        </w:rPr>
+        <w:t xml:space="preserve">valid </w:t>
+      </w:r>
+      <w:r>
+        <w:rPr>
+          <w:rStyle w:val="shorttext"/>
+          <w:lang w:val="en-US"/>
+        </w:rPr>
+        <w:t xml:space="preserve">form </w:t>
+      </w:r>
+      <w:r>
+        <w:rPr>
+          <w:rStyle w:val="shorttext"/>
+          <w:lang w:val="en-US"/>
+        </w:rPr>
+        <w:t>at runtime</w:t>
+      </w:r>
+      <w:r>
+        <w:rPr>
+          <w:rStyle w:val="shorttext"/>
+          <w:lang w:val="en-US"/>
+        </w:rPr>
+        <w:t>.</w:t>
       </w:r>
       <w:r>
         <w:rPr>
@@ -10448,287 +10729,6 @@
         </w:rPr>
         <w:t xml:space="preserve"> </w:t>
       </w:r>
-      <w:r>
-        <w:rPr>
-          <w:rStyle w:val="shorttext"/>
-          <w:lang w:val="en-US"/>
-        </w:rPr>
-        <w:t>performed</w:t>
-      </w:r>
-      <w:r>
-        <w:rPr>
-          <w:rStyle w:val="shorttext"/>
-          <w:lang w:val="en-US"/>
-        </w:rPr>
-        <w:t xml:space="preserve"> by the compiler in OM</w:t>
-      </w:r>
-      <w:r>
-        <w:rPr>
-          <w:rStyle w:val="shorttext"/>
-          <w:lang w:val="en-US"/>
-        </w:rPr>
-        <w:t>.</w:t>
-      </w:r>
-    </w:p>
-    <w:p>
-      <w:pPr>
-        <w:rPr>
-          <w:rStyle w:val="shorttext"/>
-          <w:lang w:val="en-US"/>
-        </w:rPr>
-      </w:pPr>
-      <w:r>
-        <w:rPr>
-          <w:rStyle w:val="shorttext"/>
-          <w:lang w:val="en-US"/>
-        </w:rPr>
-        <w:t>OM</w:t>
-      </w:r>
-      <w:r>
-        <w:rPr>
-          <w:rStyle w:val="shorttext"/>
-          <w:lang w:val="en-US"/>
-        </w:rPr>
-        <w:t>,</w:t>
-      </w:r>
-      <w:r>
-        <w:rPr>
-          <w:rStyle w:val="shorttext"/>
-          <w:lang w:val="en-US"/>
-        </w:rPr>
-        <w:t xml:space="preserve"> in fact</w:t>
-      </w:r>
-      <w:r>
-        <w:rPr>
-          <w:rStyle w:val="shorttext"/>
-          <w:lang w:val="en-US"/>
-        </w:rPr>
-        <w:t>,</w:t>
-      </w:r>
-      <w:r>
-        <w:rPr>
-          <w:rStyle w:val="shorttext"/>
-          <w:lang w:val="en-US"/>
-        </w:rPr>
-        <w:t xml:space="preserve"> </w:t>
-      </w:r>
-      <w:r>
-        <w:rPr>
-          <w:rStyle w:val="shorttext"/>
-          <w:lang w:val="en-US"/>
-        </w:rPr>
-        <w:t>introduces</w:t>
-      </w:r>
-      <w:r>
-        <w:rPr>
-          <w:rStyle w:val="shorttext"/>
-          <w:lang w:val="en-US"/>
-        </w:rPr>
-        <w:t xml:space="preserve"> a </w:t>
-      </w:r>
-      <w:r>
-        <w:rPr>
-          <w:rStyle w:val="shorttext"/>
-          <w:lang w:val="en-US"/>
-        </w:rPr>
-        <w:t xml:space="preserve">hybrid </w:t>
-      </w:r>
-      <w:r>
-        <w:rPr>
-          <w:rStyle w:val="shorttext"/>
-          <w:lang w:val="en-US"/>
-        </w:rPr>
-        <w:t>d</w:t>
-      </w:r>
-      <w:r>
-        <w:rPr>
-          <w:rStyle w:val="shorttext"/>
-          <w:lang w:val="en-US"/>
-        </w:rPr>
-        <w:t xml:space="preserve">ynamic/static </w:t>
-      </w:r>
-      <w:r>
-        <w:rPr>
-          <w:rStyle w:val="shorttext"/>
-          <w:lang w:val="en-US"/>
-        </w:rPr>
-        <w:t>approach to modeling and implementing mutable phenomena</w:t>
-      </w:r>
-      <w:r>
-        <w:rPr>
-          <w:rStyle w:val="shorttext"/>
-          <w:lang w:val="en-US"/>
-        </w:rPr>
-        <w:t>,</w:t>
-      </w:r>
-      <w:r>
-        <w:rPr>
-          <w:rStyle w:val="shorttext"/>
-          <w:lang w:val="en-US"/>
-        </w:rPr>
-        <w:t xml:space="preserve"> combining</w:t>
-      </w:r>
-      <w:r>
-        <w:rPr>
-          <w:rStyle w:val="shorttext"/>
-          <w:lang w:val="en-US"/>
-        </w:rPr>
-        <w:t xml:space="preserve"> declarative modeling</w:t>
-      </w:r>
-      <w:r>
-        <w:rPr>
-          <w:rStyle w:val="shorttext"/>
-          <w:lang w:val="en-US"/>
-        </w:rPr>
-        <w:t xml:space="preserve"> </w:t>
-      </w:r>
-      <w:r>
-        <w:rPr>
-          <w:rStyle w:val="shorttext"/>
-          <w:lang w:val="en-US"/>
-        </w:rPr>
-        <w:t>and</w:t>
-      </w:r>
-      <w:r>
-        <w:rPr>
-          <w:rStyle w:val="shorttext"/>
-          <w:lang w:val="en-US"/>
-        </w:rPr>
-        <w:t xml:space="preserve"> </w:t>
-      </w:r>
-      <w:r>
-        <w:rPr>
-          <w:rStyle w:val="shorttext"/>
-          <w:lang w:val="en-US"/>
-        </w:rPr>
-        <w:t>sta</w:t>
-      </w:r>
-      <w:r>
-        <w:rPr>
-          <w:rStyle w:val="shorttext"/>
-          <w:lang w:val="en-US"/>
-        </w:rPr>
-        <w:t xml:space="preserve">tic code analysis (validation) with </w:t>
-      </w:r>
-      <w:r>
-        <w:rPr>
-          <w:rStyle w:val="shorttext"/>
-          <w:lang w:val="en-US"/>
-        </w:rPr>
-        <w:t>controlled dynamism</w:t>
-      </w:r>
-      <w:r>
-        <w:rPr>
-          <w:rStyle w:val="shorttext"/>
-          <w:lang w:val="en-US"/>
-        </w:rPr>
-        <w:t xml:space="preserve">. </w:t>
-      </w:r>
-      <w:r>
-        <w:rPr>
-          <w:rStyle w:val="shorttext"/>
-          <w:lang w:val="en-US"/>
-        </w:rPr>
-        <w:t xml:space="preserve">As a result of </w:t>
-      </w:r>
-      <w:r>
-        <w:rPr>
-          <w:rStyle w:val="shorttext"/>
-          <w:lang w:val="en-US"/>
-        </w:rPr>
-        <w:t>this</w:t>
-      </w:r>
-      <w:r>
-        <w:rPr>
-          <w:rStyle w:val="shorttext"/>
-          <w:lang w:val="en-US"/>
-        </w:rPr>
-        <w:t>,</w:t>
-      </w:r>
-      <w:r>
-        <w:rPr>
-          <w:rStyle w:val="shorttext"/>
-          <w:lang w:val="en-US"/>
-        </w:rPr>
-        <w:t xml:space="preserve"> </w:t>
-      </w:r>
-      <w:r>
-        <w:rPr>
-          <w:rStyle w:val="shorttext"/>
-          <w:lang w:val="en-US"/>
-        </w:rPr>
-        <w:t>a</w:t>
-      </w:r>
-      <w:r>
-        <w:rPr>
-          <w:rStyle w:val="shorttext"/>
-          <w:lang w:val="en-US"/>
-        </w:rPr>
-        <w:t xml:space="preserve"> </w:t>
-      </w:r>
-      <w:r>
-        <w:rPr>
-          <w:rStyle w:val="shorttext"/>
-          <w:lang w:val="en-US"/>
-        </w:rPr>
-        <w:t xml:space="preserve">mutable </w:t>
-      </w:r>
-      <w:r>
-        <w:rPr>
-          <w:rStyle w:val="shorttext"/>
-          <w:lang w:val="en-US"/>
-        </w:rPr>
-        <w:t>object can never assume</w:t>
-      </w:r>
-      <w:r>
-        <w:rPr>
-          <w:rStyle w:val="shorttext"/>
-          <w:lang w:val="en-US"/>
-        </w:rPr>
-        <w:t xml:space="preserve"> </w:t>
-      </w:r>
-      <w:r>
-        <w:rPr>
-          <w:rStyle w:val="shorttext"/>
-          <w:lang w:val="en-US"/>
-        </w:rPr>
-        <w:t>an in</w:t>
-      </w:r>
-      <w:r>
-        <w:rPr>
-          <w:rStyle w:val="shorttext"/>
-          <w:lang w:val="en-US"/>
-        </w:rPr>
-        <w:t xml:space="preserve">valid </w:t>
-      </w:r>
-      <w:r>
-        <w:rPr>
-          <w:rStyle w:val="shorttext"/>
-          <w:lang w:val="en-US"/>
-        </w:rPr>
-        <w:t xml:space="preserve">form </w:t>
-      </w:r>
-      <w:r>
-        <w:rPr>
-          <w:rStyle w:val="shorttext"/>
-          <w:lang w:val="en-US"/>
-        </w:rPr>
-        <w:t>at runtime</w:t>
-      </w:r>
-      <w:r>
-        <w:rPr>
-          <w:rStyle w:val="shorttext"/>
-          <w:lang w:val="en-US"/>
-        </w:rPr>
-        <w:t>.</w:t>
-      </w:r>
-    </w:p>
-    <w:p>
-      <w:pPr>
-        <w:rPr>
-          <w:lang w:val="en-US"/>
-        </w:rPr>
-      </w:pPr>
       <w:r>
         <w:rPr>
           <w:lang w:val="en-US"/>
@@ -11033,21 +11033,8 @@
       <w:pPr>
         <w:pStyle w:val="0Literatura"/>
       </w:pPr>
-      <w:proofErr w:type="spellStart"/>
-      <w:r>
-        <w:t>Boult</w:t>
-      </w:r>
-      <w:proofErr w:type="spellEnd"/>
-      <w:r>
-        <w:t xml:space="preserve">, T. E., &amp; </w:t>
-      </w:r>
-      <w:proofErr w:type="spellStart"/>
-      <w:r>
-        <w:t>Fenster</w:t>
-      </w:r>
-      <w:proofErr w:type="spellEnd"/>
-      <w:r>
-        <w:t xml:space="preserve">, S. D., &amp; Kim, J. W. (1994). Dynamic Attributes, Code Generation and the IUE. </w:t>
+      <w:r>
+        <w:t xml:space="preserve">Boult, T. E., &amp; Fenster, S. D., &amp; Kim, J. W. (1994). Dynamic Attributes, Code Generation and the IUE. </w:t>
       </w:r>
       <w:r>
         <w:rPr>
@@ -11076,15 +11063,7 @@
         <w:pStyle w:val="0Literatura"/>
       </w:pPr>
       <w:r>
-        <w:t xml:space="preserve">Cline, M., &amp; </w:t>
-      </w:r>
-      <w:proofErr w:type="spellStart"/>
-      <w:r>
-        <w:t>Lomow</w:t>
-      </w:r>
-      <w:proofErr w:type="spellEnd"/>
-      <w:r>
-        <w:t xml:space="preserve">, G. (1995). </w:t>
+        <w:t xml:space="preserve">Cline, M., &amp; Lomow, G. (1995). </w:t>
       </w:r>
       <w:r>
         <w:rPr>
@@ -11093,15 +11072,7 @@
         <w:t>C++ FAQs: Frequently Asked Questions</w:t>
       </w:r>
       <w:r>
-        <w:t xml:space="preserve">. </w:t>
-      </w:r>
-      <w:proofErr w:type="spellStart"/>
-      <w:r>
-        <w:t>AddisonWesley</w:t>
-      </w:r>
-      <w:proofErr w:type="spellEnd"/>
-      <w:r>
-        <w:t>, Reading.</w:t>
+        <w:t>. AddisonWesley, Reading.</w:t>
       </w:r>
     </w:p>
     <w:p>
@@ -11118,15 +11089,7 @@
         <w:t>Traits</w:t>
       </w:r>
       <w:r>
-        <w:t xml:space="preserve">. </w:t>
-      </w:r>
-      <w:proofErr w:type="spellStart"/>
-      <w:r>
-        <w:t>Retrived</w:t>
-      </w:r>
-      <w:proofErr w:type="spellEnd"/>
-      <w:r>
-        <w:t xml:space="preserve"> from:</w:t>
+        <w:t>. Retrived from:</w:t>
       </w:r>
       <w:bookmarkStart w:id="1" w:name="_Ref315195964"/>
       <w:r>
@@ -11149,13 +11112,8 @@
       <w:pPr>
         <w:pStyle w:val="0Literatura"/>
       </w:pPr>
-      <w:proofErr w:type="spellStart"/>
-      <w:r>
-        <w:t>Grosberg</w:t>
-      </w:r>
-      <w:proofErr w:type="spellEnd"/>
-      <w:r>
-        <w:t xml:space="preserve">, J. (1997). </w:t>
+      <w:r>
+        <w:t xml:space="preserve">Grosberg, J. (1997). </w:t>
       </w:r>
       <w:r>
         <w:t>Design guideline</w:t>
@@ -11258,7 +11216,6 @@
       <w:r>
         <w:t xml:space="preserve">Martin, D. (2009). </w:t>
       </w:r>
-      <w:proofErr w:type="spellStart"/>
       <w:r>
         <w:rPr>
           <w:i/>
@@ -11269,14 +11226,7 @@
         <w:rPr>
           <w:i/>
         </w:rPr>
-        <w:t>and</w:t>
-      </w:r>
-      <w:proofErr w:type="spellEnd"/>
-      <w:r>
-        <w:rPr>
-          <w:i/>
-        </w:rPr>
-        <w:t xml:space="preserve"> Setters in Scala</w:t>
+        <w:t>and Setters in Scala</w:t>
       </w:r>
       <w:r>
         <w:t xml:space="preserve">. </w:t>
@@ -11397,38 +11347,8 @@
       <w:pPr>
         <w:pStyle w:val="0Literatura"/>
       </w:pPr>
-      <w:proofErr w:type="spellStart"/>
-      <w:r>
-        <w:lastRenderedPageBreak/>
-        <w:t>Rumbaugh</w:t>
-      </w:r>
-      <w:proofErr w:type="spellEnd"/>
-      <w:r>
-        <w:t xml:space="preserve">, J., &amp; </w:t>
-      </w:r>
-      <w:proofErr w:type="spellStart"/>
-      <w:r>
-        <w:t>Blaha</w:t>
-      </w:r>
-      <w:proofErr w:type="spellEnd"/>
-      <w:r>
-        <w:t xml:space="preserve">, M., &amp; </w:t>
-      </w:r>
-      <w:proofErr w:type="spellStart"/>
-      <w:r>
-        <w:t>Premerlani</w:t>
-      </w:r>
-      <w:proofErr w:type="spellEnd"/>
-      <w:r>
-        <w:t xml:space="preserve">, W., &amp; Eddy, F., &amp; </w:t>
-      </w:r>
-      <w:proofErr w:type="spellStart"/>
-      <w:r>
-        <w:t>Lorensen</w:t>
-      </w:r>
-      <w:proofErr w:type="spellEnd"/>
-      <w:r>
-        <w:t xml:space="preserve">, W. (1991). </w:t>
+      <w:r>
+        <w:t xml:space="preserve">Rumbaugh, J., &amp; Blaha, M., &amp; Premerlani, W., &amp; Eddy, F., &amp; Lorensen, W. (1991). </w:t>
       </w:r>
       <w:r>
         <w:rPr>
@@ -11451,6 +11371,7 @@
         <w:pStyle w:val="0Literatura"/>
       </w:pPr>
       <w:r>
+        <w:lastRenderedPageBreak/>
         <w:t>Scala</w:t>
       </w:r>
       <w:bookmarkStart w:id="2" w:name="_Ref315195959"/>
@@ -11786,7 +11707,7 @@
         <w:noProof/>
         <w:szCs w:val="18"/>
       </w:rPr>
-      <w:t>4</w:t>
+      <w:t>6</w:t>
     </w:r>
     <w:r>
       <w:rPr>
@@ -11834,33 +11755,8 @@
         <w:i/>
         <w:szCs w:val="18"/>
       </w:rPr>
-      <w:t xml:space="preserve">Acta </w:t>
+      <w:t>Acta Informatica Pragensia</w:t>
     </w:r>
-    <w:proofErr w:type="spellStart"/>
-    <w:r>
-      <w:rPr>
-        <w:i/>
-        <w:szCs w:val="18"/>
-      </w:rPr>
-      <w:t>Informatica</w:t>
-    </w:r>
-    <w:proofErr w:type="spellEnd"/>
-    <w:r>
-      <w:rPr>
-        <w:i/>
-        <w:szCs w:val="18"/>
-      </w:rPr>
-      <w:t xml:space="preserve"> </w:t>
-    </w:r>
-    <w:proofErr w:type="spellStart"/>
-    <w:r>
-      <w:rPr>
-        <w:i/>
-        <w:szCs w:val="18"/>
-      </w:rPr>
-      <w:t>Pragensia</w:t>
-    </w:r>
-    <w:proofErr w:type="spellEnd"/>
     <w:r>
       <w:rPr>
         <w:szCs w:val="18"/>
@@ -11891,7 +11787,7 @@
         <w:noProof/>
         <w:szCs w:val="18"/>
       </w:rPr>
-      <w:t>3</w:t>
+      <w:t>5</w:t>
     </w:r>
     <w:r>
       <w:rPr>

</xml_diff>